<commit_message>
html, docx, & pdf versions of HW 01
</commit_message>
<xml_diff>
--- a/HW_01.docx
+++ b/HW_01.docx
@@ -29,6 +29,12 @@
       <w:r>
         <w:t xml:space="preserve">TommY</w:t>
       </w:r>
+      <w:r>
+        <w:t xml:space="preserve"> </w:t>
+      </w:r>
+      <w:r>
+        <w:t xml:space="preserve">Flynn</w:t>
+      </w:r>
     </w:p>
     <w:p>
       <w:pPr>
@@ -43,7 +49,7 @@
         <w:pStyle w:val="FirstParagraph"/>
       </w:pPr>
       <w:r>
-        <w:t xml:space="preserve">Click link for</w:t>
+        <w:t xml:space="preserve">GitHub Repository @</w:t>
       </w:r>
       <w:r>
         <w:t xml:space="preserve"> </w:t>
@@ -53,13 +59,13 @@
           <w:rPr>
             <w:rStyle w:val="Hyperlink"/>
           </w:rPr>
-          <w:t xml:space="preserve">GitHub Repository</w:t>
+          <w:t xml:space="preserve">https://github.com/tommyflynn/N741_Homework.git</w:t>
         </w:r>
       </w:hyperlink>
     </w:p>
     <w:p>
       <w:pPr>
-        <w:pStyle w:val="Heading1"/>
+        <w:pStyle w:val="Heading2"/>
       </w:pPr>
       <w:bookmarkStart w:id="22" w:name="task-one"/>
       <w:bookmarkEnd w:id="22"/>
@@ -83,12 +89,194 @@
     </w:p>
     <w:p>
       <w:pPr>
-        <w:pStyle w:val="Heading1"/>
+        <w:pStyle w:val="Heading2"/>
       </w:pPr>
       <w:bookmarkStart w:id="23" w:name="task-two"/>
       <w:bookmarkEnd w:id="23"/>
       <w:r>
         <w:t xml:space="preserve">Task Two:</w:t>
+      </w:r>
+    </w:p>
+    <w:p>
+      <w:pPr>
+        <w:pStyle w:val="SourceCode"/>
+      </w:pPr>
+      <w:r>
+        <w:rPr>
+          <w:rStyle w:val="KeywordTok"/>
+        </w:rPr>
+        <w:t xml:space="preserve">kable</w:t>
+      </w:r>
+      <w:r>
+        <w:rPr>
+          <w:rStyle w:val="NormalTok"/>
+        </w:rPr>
+        <w:t xml:space="preserve">(gapminder %&gt;%</w:t>
+      </w:r>
+      <w:r>
+        <w:rPr>
+          <w:rStyle w:val="StringTok"/>
+        </w:rPr>
+        <w:t xml:space="preserve"> </w:t>
+      </w:r>
+      <w:r>
+        <w:br w:type="textWrapping"/>
+      </w:r>
+      <w:r>
+        <w:rPr>
+          <w:rStyle w:val="StringTok"/>
+        </w:rPr>
+        <w:t xml:space="preserve">  </w:t>
+      </w:r>
+      <w:r>
+        <w:rPr>
+          <w:rStyle w:val="KeywordTok"/>
+        </w:rPr>
+        <w:t xml:space="preserve">group_by</w:t>
+      </w:r>
+      <w:r>
+        <w:rPr>
+          <w:rStyle w:val="NormalTok"/>
+        </w:rPr>
+        <w:t xml:space="preserve">(</w:t>
+      </w:r>
+      <w:r>
+        <w:rPr>
+          <w:rStyle w:val="DataTypeTok"/>
+        </w:rPr>
+        <w:t xml:space="preserve">Continent =</w:t>
+      </w:r>
+      <w:r>
+        <w:rPr>
+          <w:rStyle w:val="NormalTok"/>
+        </w:rPr>
+        <w:t xml:space="preserve"> </w:t>
+      </w:r>
+      <w:r>
+        <w:rPr>
+          <w:rStyle w:val="NormalTok"/>
+        </w:rPr>
+        <w:t xml:space="preserve">continent) %&gt;%</w:t>
+      </w:r>
+      <w:r>
+        <w:br w:type="textWrapping"/>
+      </w:r>
+      <w:r>
+        <w:rPr>
+          <w:rStyle w:val="StringTok"/>
+        </w:rPr>
+        <w:t xml:space="preserve">  </w:t>
+      </w:r>
+      <w:r>
+        <w:rPr>
+          <w:rStyle w:val="KeywordTok"/>
+        </w:rPr>
+        <w:t xml:space="preserve">summarise</w:t>
+      </w:r>
+      <w:r>
+        <w:rPr>
+          <w:rStyle w:val="NormalTok"/>
+        </w:rPr>
+        <w:t xml:space="preserve">(</w:t>
+      </w:r>
+      <w:r>
+        <w:rPr>
+          <w:rStyle w:val="DataTypeTok"/>
+        </w:rPr>
+        <w:t xml:space="preserve">LE_median =</w:t>
+      </w:r>
+      <w:r>
+        <w:rPr>
+          <w:rStyle w:val="NormalTok"/>
+        </w:rPr>
+        <w:t xml:space="preserve"> </w:t>
+      </w:r>
+      <w:r>
+        <w:rPr>
+          <w:rStyle w:val="KeywordTok"/>
+        </w:rPr>
+        <w:t xml:space="preserve">median</w:t>
+      </w:r>
+      <w:r>
+        <w:rPr>
+          <w:rStyle w:val="NormalTok"/>
+        </w:rPr>
+        <w:t xml:space="preserve">(lifeExp), </w:t>
+      </w:r>
+      <w:r>
+        <w:rPr>
+          <w:rStyle w:val="DataTypeTok"/>
+        </w:rPr>
+        <w:t xml:space="preserve">LE_sd =</w:t>
+      </w:r>
+      <w:r>
+        <w:rPr>
+          <w:rStyle w:val="NormalTok"/>
+        </w:rPr>
+        <w:t xml:space="preserve"> </w:t>
+      </w:r>
+      <w:r>
+        <w:rPr>
+          <w:rStyle w:val="KeywordTok"/>
+        </w:rPr>
+        <w:t xml:space="preserve">sd</w:t>
+      </w:r>
+      <w:r>
+        <w:rPr>
+          <w:rStyle w:val="NormalTok"/>
+        </w:rPr>
+        <w:t xml:space="preserve">(lifeExp), </w:t>
+      </w:r>
+      <w:r>
+        <w:rPr>
+          <w:rStyle w:val="DataTypeTok"/>
+        </w:rPr>
+        <w:t xml:space="preserve">LE_mean =</w:t>
+      </w:r>
+      <w:r>
+        <w:rPr>
+          <w:rStyle w:val="NormalTok"/>
+        </w:rPr>
+        <w:t xml:space="preserve"> </w:t>
+      </w:r>
+      <w:r>
+        <w:rPr>
+          <w:rStyle w:val="KeywordTok"/>
+        </w:rPr>
+        <w:t xml:space="preserve">mean</w:t>
+      </w:r>
+      <w:r>
+        <w:rPr>
+          <w:rStyle w:val="NormalTok"/>
+        </w:rPr>
+        <w:t xml:space="preserve">(lifeExp)), </w:t>
+      </w:r>
+      <w:r>
+        <w:rPr>
+          <w:rStyle w:val="DataTypeTok"/>
+        </w:rPr>
+        <w:t xml:space="preserve">caption =</w:t>
+      </w:r>
+      <w:r>
+        <w:rPr>
+          <w:rStyle w:val="NormalTok"/>
+        </w:rPr>
+        <w:t xml:space="preserve"> </w:t>
+      </w:r>
+      <w:r>
+        <w:rPr>
+          <w:rStyle w:val="StringTok"/>
+        </w:rPr>
+        <w:t xml:space="preserve">"Life Expectancy by Continent: Summary Statistics"</w:t>
+      </w:r>
+      <w:r>
+        <w:br w:type="textWrapping"/>
+      </w:r>
+      <w:r>
+        <w:rPr>
+          <w:rStyle w:val="NormalTok"/>
+        </w:rPr>
+        <w:t xml:space="preserve">)</w:t>
       </w:r>
     </w:p>
     <w:p>
@@ -96,7 +284,7 @@
         <w:pStyle w:val="TableCaption"/>
       </w:pPr>
       <w:r>
-        <w:t xml:space="preserve">Median life expectancy by continent</w:t>
+        <w:t xml:space="preserve">Life Expectancy by Continent: Summary Statistics</w:t>
       </w:r>
     </w:p>
     <w:tbl>
@@ -104,7 +292,7 @@
         <w:tblStyle w:val="TableNormal"/>
         <w:tblW w:type="pct" w:w="0.0"/>
         <w:tblLook w:firstRow="1"/>
-        <w:tblCaption w:val="Median life expectancy by continent"/>
+        <w:tblCaption w:val="Life Expectancy by Continent: Summary Statistics"/>
       </w:tblPr>
       <w:tblGrid/>
       <w:tr>
@@ -124,7 +312,7 @@
               <w:jc w:val="left"/>
             </w:pPr>
             <w:r>
-              <w:t xml:space="preserve">continent</w:t>
+              <w:t xml:space="preserve">Continent</w:t>
             </w:r>
           </w:p>
         </w:tc>
@@ -141,7 +329,41 @@
               <w:jc w:val="right"/>
             </w:pPr>
             <w:r>
-              <w:t xml:space="preserve">lifeExp</w:t>
+              <w:t xml:space="preserve">LE_median</w:t>
+            </w:r>
+          </w:p>
+        </w:tc>
+        <w:tc>
+          <w:tcPr>
+            <w:tcBorders>
+              <w:bottom w:val="single"/>
+            </w:tcBorders>
+            <w:vAlign w:val="bottom"/>
+          </w:tcPr>
+          <w:p>
+            <w:pPr>
+              <w:pStyle w:val="Compact"/>
+              <w:jc w:val="right"/>
+            </w:pPr>
+            <w:r>
+              <w:t xml:space="preserve">LE_sd</w:t>
+            </w:r>
+          </w:p>
+        </w:tc>
+        <w:tc>
+          <w:tcPr>
+            <w:tcBorders>
+              <w:bottom w:val="single"/>
+            </w:tcBorders>
+            <w:vAlign w:val="bottom"/>
+          </w:tcPr>
+          <w:p>
+            <w:pPr>
+              <w:pStyle w:val="Compact"/>
+              <w:jc w:val="right"/>
+            </w:pPr>
+            <w:r>
+              <w:t xml:space="preserve">LE_mean</w:t>
             </w:r>
           </w:p>
         </w:tc>
@@ -165,7 +387,29 @@
               <w:jc w:val="right"/>
             </w:pPr>
             <w:r>
-              <w:t xml:space="preserve">47.79</w:t>
+              <w:t xml:space="preserve">47.7920</w:t>
+            </w:r>
+          </w:p>
+        </w:tc>
+        <w:tc>
+          <w:p>
+            <w:pPr>
+              <w:pStyle w:val="Compact"/>
+              <w:jc w:val="right"/>
+            </w:pPr>
+            <w:r>
+              <w:t xml:space="preserve">9.150210</w:t>
+            </w:r>
+          </w:p>
+        </w:tc>
+        <w:tc>
+          <w:p>
+            <w:pPr>
+              <w:pStyle w:val="Compact"/>
+              <w:jc w:val="right"/>
+            </w:pPr>
+            <w:r>
+              <w:t xml:space="preserve">48.86533</w:t>
             </w:r>
           </w:p>
         </w:tc>
@@ -189,7 +433,29 @@
               <w:jc w:val="right"/>
             </w:pPr>
             <w:r>
-              <w:t xml:space="preserve">67.05</w:t>
+              <w:t xml:space="preserve">67.0480</w:t>
+            </w:r>
+          </w:p>
+        </w:tc>
+        <w:tc>
+          <w:p>
+            <w:pPr>
+              <w:pStyle w:val="Compact"/>
+              <w:jc w:val="right"/>
+            </w:pPr>
+            <w:r>
+              <w:t xml:space="preserve">9.345088</w:t>
+            </w:r>
+          </w:p>
+        </w:tc>
+        <w:tc>
+          <w:p>
+            <w:pPr>
+              <w:pStyle w:val="Compact"/>
+              <w:jc w:val="right"/>
+            </w:pPr>
+            <w:r>
+              <w:t xml:space="preserve">64.65874</w:t>
             </w:r>
           </w:p>
         </w:tc>
@@ -213,7 +479,29 @@
               <w:jc w:val="right"/>
             </w:pPr>
             <w:r>
-              <w:t xml:space="preserve">61.79</w:t>
+              <w:t xml:space="preserve">61.7915</w:t>
+            </w:r>
+          </w:p>
+        </w:tc>
+        <w:tc>
+          <w:p>
+            <w:pPr>
+              <w:pStyle w:val="Compact"/>
+              <w:jc w:val="right"/>
+            </w:pPr>
+            <w:r>
+              <w:t xml:space="preserve">11.864532</w:t>
+            </w:r>
+          </w:p>
+        </w:tc>
+        <w:tc>
+          <w:p>
+            <w:pPr>
+              <w:pStyle w:val="Compact"/>
+              <w:jc w:val="right"/>
+            </w:pPr>
+            <w:r>
+              <w:t xml:space="preserve">60.06490</w:t>
             </w:r>
           </w:p>
         </w:tc>
@@ -237,7 +525,29 @@
               <w:jc w:val="right"/>
             </w:pPr>
             <w:r>
-              <w:t xml:space="preserve">72.24</w:t>
+              <w:t xml:space="preserve">72.2410</w:t>
+            </w:r>
+          </w:p>
+        </w:tc>
+        <w:tc>
+          <w:p>
+            <w:pPr>
+              <w:pStyle w:val="Compact"/>
+              <w:jc w:val="right"/>
+            </w:pPr>
+            <w:r>
+              <w:t xml:space="preserve">5.433178</w:t>
+            </w:r>
+          </w:p>
+        </w:tc>
+        <w:tc>
+          <w:p>
+            <w:pPr>
+              <w:pStyle w:val="Compact"/>
+              <w:jc w:val="right"/>
+            </w:pPr>
+            <w:r>
+              <w:t xml:space="preserve">71.90369</w:t>
             </w:r>
           </w:p>
         </w:tc>
@@ -261,76 +571,7 @@
               <w:jc w:val="right"/>
             </w:pPr>
             <w:r>
-              <w:t xml:space="preserve">73.66</w:t>
-            </w:r>
-          </w:p>
-        </w:tc>
-      </w:tr>
-    </w:tbl>
-    <w:p>
-      <w:pPr>
-        <w:pStyle w:val="TableCaption"/>
-      </w:pPr>
-      <w:r>
-        <w:t xml:space="preserve">Standard deviation of life expectancy by continent</w:t>
-      </w:r>
-    </w:p>
-    <w:tbl>
-      <w:tblPr>
-        <w:tblStyle w:val="TableNormal"/>
-        <w:tblW w:type="pct" w:w="0.0"/>
-        <w:tblLook w:firstRow="1"/>
-        <w:tblCaption w:val="Standard deviation of life expectancy by continent"/>
-      </w:tblPr>
-      <w:tblGrid/>
-      <w:tr>
-        <w:trPr>
-          <w:cnfStyle w:firstRow="1"/>
-        </w:trPr>
-        <w:tc>
-          <w:tcPr>
-            <w:tcBorders>
-              <w:bottom w:val="single"/>
-            </w:tcBorders>
-            <w:vAlign w:val="bottom"/>
-          </w:tcPr>
-          <w:p>
-            <w:pPr>
-              <w:pStyle w:val="Compact"/>
-              <w:jc w:val="left"/>
-            </w:pPr>
-            <w:r>
-              <w:t xml:space="preserve">continent</w:t>
-            </w:r>
-          </w:p>
-        </w:tc>
-        <w:tc>
-          <w:tcPr>
-            <w:tcBorders>
-              <w:bottom w:val="single"/>
-            </w:tcBorders>
-            <w:vAlign w:val="bottom"/>
-          </w:tcPr>
-          <w:p>
-            <w:pPr>
-              <w:pStyle w:val="Compact"/>
-              <w:jc w:val="right"/>
-            </w:pPr>
-            <w:r>
-              <w:t xml:space="preserve">lifeExp</w:t>
-            </w:r>
-          </w:p>
-        </w:tc>
-      </w:tr>
-      <w:tr>
-        <w:tc>
-          <w:p>
-            <w:pPr>
-              <w:pStyle w:val="Compact"/>
-              <w:jc w:val="left"/>
-            </w:pPr>
-            <w:r>
-              <w:t xml:space="preserve">Africa</w:t>
+              <w:t xml:space="preserve">73.6650</w:t>
             </w:r>
           </w:p>
         </w:tc>
@@ -341,20 +582,7 @@
               <w:jc w:val="right"/>
             </w:pPr>
             <w:r>
-              <w:t xml:space="preserve">9.15</w:t>
-            </w:r>
-          </w:p>
-        </w:tc>
-      </w:tr>
-      <w:tr>
-        <w:tc>
-          <w:p>
-            <w:pPr>
-              <w:pStyle w:val="Compact"/>
-              <w:jc w:val="left"/>
-            </w:pPr>
-            <w:r>
-              <w:t xml:space="preserve">Americas</w:t>
+              <w:t xml:space="preserve">3.795611</w:t>
             </w:r>
           </w:p>
         </w:tc>
@@ -365,79 +593,7 @@
               <w:jc w:val="right"/>
             </w:pPr>
             <w:r>
-              <w:t xml:space="preserve">9.35</w:t>
-            </w:r>
-          </w:p>
-        </w:tc>
-      </w:tr>
-      <w:tr>
-        <w:tc>
-          <w:p>
-            <w:pPr>
-              <w:pStyle w:val="Compact"/>
-              <w:jc w:val="left"/>
-            </w:pPr>
-            <w:r>
-              <w:t xml:space="preserve">Asia</w:t>
-            </w:r>
-          </w:p>
-        </w:tc>
-        <w:tc>
-          <w:p>
-            <w:pPr>
-              <w:pStyle w:val="Compact"/>
-              <w:jc w:val="right"/>
-            </w:pPr>
-            <w:r>
-              <w:t xml:space="preserve">11.86</w:t>
-            </w:r>
-          </w:p>
-        </w:tc>
-      </w:tr>
-      <w:tr>
-        <w:tc>
-          <w:p>
-            <w:pPr>
-              <w:pStyle w:val="Compact"/>
-              <w:jc w:val="left"/>
-            </w:pPr>
-            <w:r>
-              <w:t xml:space="preserve">Europe</w:t>
-            </w:r>
-          </w:p>
-        </w:tc>
-        <w:tc>
-          <w:p>
-            <w:pPr>
-              <w:pStyle w:val="Compact"/>
-              <w:jc w:val="right"/>
-            </w:pPr>
-            <w:r>
-              <w:t xml:space="preserve">5.43</w:t>
-            </w:r>
-          </w:p>
-        </w:tc>
-      </w:tr>
-      <w:tr>
-        <w:tc>
-          <w:p>
-            <w:pPr>
-              <w:pStyle w:val="Compact"/>
-              <w:jc w:val="left"/>
-            </w:pPr>
-            <w:r>
-              <w:t xml:space="preserve">Oceania</w:t>
-            </w:r>
-          </w:p>
-        </w:tc>
-        <w:tc>
-          <w:p>
-            <w:pPr>
-              <w:pStyle w:val="Compact"/>
-              <w:jc w:val="right"/>
-            </w:pPr>
-            <w:r>
-              <w:t xml:space="preserve">3.80</w:t>
+              <w:t xml:space="preserve">74.32621</w:t>
             </w:r>
           </w:p>
         </w:tc>
@@ -445,180 +601,1807 @@
     </w:tbl>
     <w:p>
       <w:pPr>
-        <w:pStyle w:val="TableCaption"/>
+        <w:pStyle w:val="Heading2"/>
       </w:pPr>
-      <w:r>
-        <w:t xml:space="preserve">Mean life expectancy by continent</w:t>
+      <w:bookmarkStart w:id="24" w:name="task-three"/>
+      <w:bookmarkEnd w:id="24"/>
+      <w:r>
+        <w:t xml:space="preserve">Task Three:</w:t>
       </w:r>
     </w:p>
-    <w:tbl>
-      <w:tblPr>
-        <w:tblStyle w:val="TableNormal"/>
-        <w:tblW w:type="pct" w:w="0.0"/>
-        <w:tblLook w:firstRow="1"/>
-        <w:tblCaption w:val="Mean life expectancy by continent"/>
-      </w:tblPr>
-      <w:tblGrid/>
-      <w:tr>
-        <w:trPr>
-          <w:cnfStyle w:firstRow="1"/>
-        </w:trPr>
-        <w:tc>
-          <w:tcPr>
-            <w:tcBorders>
-              <w:bottom w:val="single"/>
-            </w:tcBorders>
-            <w:vAlign w:val="bottom"/>
-          </w:tcPr>
-          <w:p>
-            <w:pPr>
-              <w:pStyle w:val="Compact"/>
-              <w:jc w:val="left"/>
-            </w:pPr>
-            <w:r>
-              <w:t xml:space="preserve">continent</w:t>
-            </w:r>
-          </w:p>
-        </w:tc>
-        <w:tc>
-          <w:tcPr>
-            <w:tcBorders>
-              <w:bottom w:val="single"/>
-            </w:tcBorders>
-            <w:vAlign w:val="bottom"/>
-          </w:tcPr>
-          <w:p>
-            <w:pPr>
-              <w:pStyle w:val="Compact"/>
-              <w:jc w:val="right"/>
-            </w:pPr>
-            <w:r>
-              <w:t xml:space="preserve">lifeExp</w:t>
-            </w:r>
-          </w:p>
-        </w:tc>
-      </w:tr>
-      <w:tr>
-        <w:tc>
-          <w:p>
-            <w:pPr>
-              <w:pStyle w:val="Compact"/>
-              <w:jc w:val="left"/>
-            </w:pPr>
-            <w:r>
-              <w:t xml:space="preserve">Africa</w:t>
-            </w:r>
-          </w:p>
-        </w:tc>
-        <w:tc>
-          <w:p>
-            <w:pPr>
-              <w:pStyle w:val="Compact"/>
-              <w:jc w:val="right"/>
-            </w:pPr>
-            <w:r>
-              <w:t xml:space="preserve">48.87</w:t>
-            </w:r>
-          </w:p>
-        </w:tc>
-      </w:tr>
-      <w:tr>
-        <w:tc>
-          <w:p>
-            <w:pPr>
-              <w:pStyle w:val="Compact"/>
-              <w:jc w:val="left"/>
-            </w:pPr>
-            <w:r>
-              <w:t xml:space="preserve">Americas</w:t>
-            </w:r>
-          </w:p>
-        </w:tc>
-        <w:tc>
-          <w:p>
-            <w:pPr>
-              <w:pStyle w:val="Compact"/>
-              <w:jc w:val="right"/>
-            </w:pPr>
-            <w:r>
-              <w:t xml:space="preserve">64.66</w:t>
-            </w:r>
-          </w:p>
-        </w:tc>
-      </w:tr>
-      <w:tr>
-        <w:tc>
-          <w:p>
-            <w:pPr>
-              <w:pStyle w:val="Compact"/>
-              <w:jc w:val="left"/>
-            </w:pPr>
-            <w:r>
-              <w:t xml:space="preserve">Asia</w:t>
-            </w:r>
-          </w:p>
-        </w:tc>
-        <w:tc>
-          <w:p>
-            <w:pPr>
-              <w:pStyle w:val="Compact"/>
-              <w:jc w:val="right"/>
-            </w:pPr>
-            <w:r>
-              <w:t xml:space="preserve">60.06</w:t>
-            </w:r>
-          </w:p>
-        </w:tc>
-      </w:tr>
-      <w:tr>
-        <w:tc>
-          <w:p>
-            <w:pPr>
-              <w:pStyle w:val="Compact"/>
-              <w:jc w:val="left"/>
-            </w:pPr>
-            <w:r>
-              <w:t xml:space="preserve">Europe</w:t>
-            </w:r>
-          </w:p>
-        </w:tc>
-        <w:tc>
-          <w:p>
-            <w:pPr>
-              <w:pStyle w:val="Compact"/>
-              <w:jc w:val="right"/>
-            </w:pPr>
-            <w:r>
-              <w:t xml:space="preserve">71.90</w:t>
-            </w:r>
-          </w:p>
-        </w:tc>
-      </w:tr>
-      <w:tr>
-        <w:tc>
-          <w:p>
-            <w:pPr>
-              <w:pStyle w:val="Compact"/>
-              <w:jc w:val="left"/>
-            </w:pPr>
-            <w:r>
-              <w:t xml:space="preserve">Oceania</w:t>
-            </w:r>
-          </w:p>
-        </w:tc>
-        <w:tc>
-          <w:p>
-            <w:pPr>
-              <w:pStyle w:val="Compact"/>
-              <w:jc w:val="right"/>
-            </w:pPr>
-            <w:r>
-              <w:t xml:space="preserve">74.33</w:t>
-            </w:r>
-          </w:p>
-        </w:tc>
-      </w:tr>
-    </w:tbl>
+    <w:p>
+      <w:pPr>
+        <w:pStyle w:val="SourceCode"/>
+      </w:pPr>
+      <w:r>
+        <w:rPr>
+          <w:rStyle w:val="NormalTok"/>
+        </w:rPr>
+        <w:t xml:space="preserve">contXlife &lt;-</w:t>
+      </w:r>
+      <w:r>
+        <w:rPr>
+          <w:rStyle w:val="StringTok"/>
+        </w:rPr>
+        <w:t xml:space="preserve"> </w:t>
+      </w:r>
+      <w:r>
+        <w:rPr>
+          <w:rStyle w:val="KeywordTok"/>
+        </w:rPr>
+        <w:t xml:space="preserve">ggplot</w:t>
+      </w:r>
+      <w:r>
+        <w:rPr>
+          <w:rStyle w:val="NormalTok"/>
+        </w:rPr>
+        <w:t xml:space="preserve">(gapminder, </w:t>
+      </w:r>
+      <w:r>
+        <w:rPr>
+          <w:rStyle w:val="KeywordTok"/>
+        </w:rPr>
+        <w:t xml:space="preserve">aes</w:t>
+      </w:r>
+      <w:r>
+        <w:rPr>
+          <w:rStyle w:val="NormalTok"/>
+        </w:rPr>
+        <w:t xml:space="preserve">(</w:t>
+      </w:r>
+      <w:r>
+        <w:rPr>
+          <w:rStyle w:val="DataTypeTok"/>
+        </w:rPr>
+        <w:t xml:space="preserve">x =</w:t>
+      </w:r>
+      <w:r>
+        <w:rPr>
+          <w:rStyle w:val="NormalTok"/>
+        </w:rPr>
+        <w:t xml:space="preserve"> </w:t>
+      </w:r>
+      <w:r>
+        <w:rPr>
+          <w:rStyle w:val="NormalTok"/>
+        </w:rPr>
+        <w:t xml:space="preserve">continent, </w:t>
+      </w:r>
+      <w:r>
+        <w:rPr>
+          <w:rStyle w:val="DataTypeTok"/>
+        </w:rPr>
+        <w:t xml:space="preserve">y =</w:t>
+      </w:r>
+      <w:r>
+        <w:rPr>
+          <w:rStyle w:val="NormalTok"/>
+        </w:rPr>
+        <w:t xml:space="preserve"> </w:t>
+      </w:r>
+      <w:r>
+        <w:rPr>
+          <w:rStyle w:val="NormalTok"/>
+        </w:rPr>
+        <w:t xml:space="preserve">lifeExp))</w:t>
+      </w:r>
+      <w:r>
+        <w:br w:type="textWrapping"/>
+      </w:r>
+      <w:r>
+        <w:rPr>
+          <w:rStyle w:val="NormalTok"/>
+        </w:rPr>
+        <w:t xml:space="preserve">contXlife +</w:t>
+      </w:r>
+      <w:r>
+        <w:rPr>
+          <w:rStyle w:val="StringTok"/>
+        </w:rPr>
+        <w:t xml:space="preserve"> </w:t>
+      </w:r>
+      <w:r>
+        <w:rPr>
+          <w:rStyle w:val="KeywordTok"/>
+        </w:rPr>
+        <w:t xml:space="preserve">geom_boxplot</w:t>
+      </w:r>
+      <w:r>
+        <w:rPr>
+          <w:rStyle w:val="NormalTok"/>
+        </w:rPr>
+        <w:t xml:space="preserve">(</w:t>
+      </w:r>
+      <w:r>
+        <w:rPr>
+          <w:rStyle w:val="DataTypeTok"/>
+        </w:rPr>
+        <w:t xml:space="preserve">fill =</w:t>
+      </w:r>
+      <w:r>
+        <w:rPr>
+          <w:rStyle w:val="NormalTok"/>
+        </w:rPr>
+        <w:t xml:space="preserve"> </w:t>
+      </w:r>
+      <w:r>
+        <w:rPr>
+          <w:rStyle w:val="StringTok"/>
+        </w:rPr>
+        <w:t xml:space="preserve">"yellow"</w:t>
+      </w:r>
+      <w:r>
+        <w:rPr>
+          <w:rStyle w:val="NormalTok"/>
+        </w:rPr>
+        <w:t xml:space="preserve">, </w:t>
+      </w:r>
+      <w:r>
+        <w:rPr>
+          <w:rStyle w:val="DataTypeTok"/>
+        </w:rPr>
+        <w:t xml:space="preserve">colour =</w:t>
+      </w:r>
+      <w:r>
+        <w:rPr>
+          <w:rStyle w:val="NormalTok"/>
+        </w:rPr>
+        <w:t xml:space="preserve"> </w:t>
+      </w:r>
+      <w:r>
+        <w:rPr>
+          <w:rStyle w:val="StringTok"/>
+        </w:rPr>
+        <w:t xml:space="preserve">"blue"</w:t>
+      </w:r>
+      <w:r>
+        <w:rPr>
+          <w:rStyle w:val="NormalTok"/>
+        </w:rPr>
+        <w:t xml:space="preserve">, </w:t>
+      </w:r>
+      <w:r>
+        <w:rPr>
+          <w:rStyle w:val="DataTypeTok"/>
+        </w:rPr>
+        <w:t xml:space="preserve">outlier.colour =</w:t>
+      </w:r>
+      <w:r>
+        <w:rPr>
+          <w:rStyle w:val="NormalTok"/>
+        </w:rPr>
+        <w:t xml:space="preserve"> </w:t>
+      </w:r>
+      <w:r>
+        <w:rPr>
+          <w:rStyle w:val="StringTok"/>
+        </w:rPr>
+        <w:t xml:space="preserve">"hotpink"</w:t>
+      </w:r>
+      <w:r>
+        <w:rPr>
+          <w:rStyle w:val="NormalTok"/>
+        </w:rPr>
+        <w:t xml:space="preserve">) +</w:t>
+      </w:r>
+      <w:r>
+        <w:br w:type="textWrapping"/>
+      </w:r>
+      <w:r>
+        <w:rPr>
+          <w:rStyle w:val="StringTok"/>
+        </w:rPr>
+        <w:t xml:space="preserve">  </w:t>
+      </w:r>
+      <w:r>
+        <w:rPr>
+          <w:rStyle w:val="KeywordTok"/>
+        </w:rPr>
+        <w:t xml:space="preserve">geom_jitter</w:t>
+      </w:r>
+      <w:r>
+        <w:rPr>
+          <w:rStyle w:val="NormalTok"/>
+        </w:rPr>
+        <w:t xml:space="preserve">(</w:t>
+      </w:r>
+      <w:r>
+        <w:rPr>
+          <w:rStyle w:val="DataTypeTok"/>
+        </w:rPr>
+        <w:t xml:space="preserve">position =</w:t>
+      </w:r>
+      <w:r>
+        <w:rPr>
+          <w:rStyle w:val="NormalTok"/>
+        </w:rPr>
+        <w:t xml:space="preserve"> </w:t>
+      </w:r>
+      <w:r>
+        <w:rPr>
+          <w:rStyle w:val="KeywordTok"/>
+        </w:rPr>
+        <w:t xml:space="preserve">position_jitter</w:t>
+      </w:r>
+      <w:r>
+        <w:rPr>
+          <w:rStyle w:val="NormalTok"/>
+        </w:rPr>
+        <w:t xml:space="preserve">(</w:t>
+      </w:r>
+      <w:r>
+        <w:rPr>
+          <w:rStyle w:val="DataTypeTok"/>
+        </w:rPr>
+        <w:t xml:space="preserve">width =</w:t>
+      </w:r>
+      <w:r>
+        <w:rPr>
+          <w:rStyle w:val="NormalTok"/>
+        </w:rPr>
+        <w:t xml:space="preserve"> </w:t>
+      </w:r>
+      <w:r>
+        <w:rPr>
+          <w:rStyle w:val="FloatTok"/>
+        </w:rPr>
+        <w:t xml:space="preserve">0.1</w:t>
+      </w:r>
+      <w:r>
+        <w:rPr>
+          <w:rStyle w:val="NormalTok"/>
+        </w:rPr>
+        <w:t xml:space="preserve">, </w:t>
+      </w:r>
+      <w:r>
+        <w:rPr>
+          <w:rStyle w:val="DataTypeTok"/>
+        </w:rPr>
+        <w:t xml:space="preserve">height =</w:t>
+      </w:r>
+      <w:r>
+        <w:rPr>
+          <w:rStyle w:val="NormalTok"/>
+        </w:rPr>
+        <w:t xml:space="preserve"> </w:t>
+      </w:r>
+      <w:r>
+        <w:rPr>
+          <w:rStyle w:val="DecValTok"/>
+        </w:rPr>
+        <w:t xml:space="preserve">0</w:t>
+      </w:r>
+      <w:r>
+        <w:rPr>
+          <w:rStyle w:val="NormalTok"/>
+        </w:rPr>
+        <w:t xml:space="preserve">), </w:t>
+      </w:r>
+      <w:r>
+        <w:rPr>
+          <w:rStyle w:val="DataTypeTok"/>
+        </w:rPr>
+        <w:t xml:space="preserve">alpha =</w:t>
+      </w:r>
+      <w:r>
+        <w:rPr>
+          <w:rStyle w:val="NormalTok"/>
+        </w:rPr>
+        <w:t xml:space="preserve"> </w:t>
+      </w:r>
+      <w:r>
+        <w:rPr>
+          <w:rStyle w:val="DecValTok"/>
+        </w:rPr>
+        <w:t xml:space="preserve">1</w:t>
+      </w:r>
+      <w:r>
+        <w:rPr>
+          <w:rStyle w:val="NormalTok"/>
+        </w:rPr>
+        <w:t xml:space="preserve">/</w:t>
+      </w:r>
+      <w:r>
+        <w:rPr>
+          <w:rStyle w:val="DecValTok"/>
+        </w:rPr>
+        <w:t xml:space="preserve">4</w:t>
+      </w:r>
+      <w:r>
+        <w:rPr>
+          <w:rStyle w:val="NormalTok"/>
+        </w:rPr>
+        <w:t xml:space="preserve">)</w:t>
+      </w:r>
+    </w:p>
+    <w:p>
+      <w:pPr>
+        <w:pStyle w:val="FirstParagraph"/>
+      </w:pPr>
+      <w:r>
+        <w:drawing>
+          <wp:inline>
+            <wp:extent cx="5334000" cy="4267200"/>
+            <wp:effectExtent b="0" l="0" r="0" t="0"/>
+            <wp:docPr descr="" id="1" name="Picture"/>
+            <a:graphic>
+              <a:graphicData uri="http://schemas.openxmlformats.org/drawingml/2006/picture">
+                <pic:pic>
+                  <pic:nvPicPr>
+                    <pic:cNvPr descr="HW_01_files/figure-docx/unnamed-chunk-2-1.png" id="0" name="Picture"/>
+                    <pic:cNvPicPr>
+                      <a:picLocks noChangeArrowheads="1" noChangeAspect="1"/>
+                    </pic:cNvPicPr>
+                  </pic:nvPicPr>
+                  <pic:blipFill>
+                    <a:blip r:embed="rId25"/>
+                    <a:stretch>
+                      <a:fillRect/>
+                    </a:stretch>
+                  </pic:blipFill>
+                  <pic:spPr bwMode="auto">
+                    <a:xfrm>
+                      <a:off x="0" y="0"/>
+                      <a:ext cx="5334000" cy="4267200"/>
+                    </a:xfrm>
+                    <a:prstGeom prst="rect">
+                      <a:avLst/>
+                    </a:prstGeom>
+                    <a:noFill/>
+                    <a:ln w="9525">
+                      <a:noFill/>
+                      <a:headEnd/>
+                      <a:tailEnd/>
+                    </a:ln>
+                  </pic:spPr>
+                </pic:pic>
+              </a:graphicData>
+            </a:graphic>
+          </wp:inline>
+        </w:drawing>
+      </w:r>
+      <w:r>
+        <w:t xml:space="preserve"> </w:t>
+      </w:r>
+      <w:r>
+        <w:t xml:space="preserve">#### Boxplot of Life Expectancy by Continent</w:t>
+      </w:r>
+    </w:p>
+    <w:p>
+      <w:pPr>
+        <w:pStyle w:val="SourceCode"/>
+      </w:pPr>
+      <w:r>
+        <w:rPr>
+          <w:rStyle w:val="NormalTok"/>
+        </w:rPr>
+        <w:t xml:space="preserve">contXgdp &lt;-</w:t>
+      </w:r>
+      <w:r>
+        <w:rPr>
+          <w:rStyle w:val="StringTok"/>
+        </w:rPr>
+        <w:t xml:space="preserve"> </w:t>
+      </w:r>
+      <w:r>
+        <w:rPr>
+          <w:rStyle w:val="KeywordTok"/>
+        </w:rPr>
+        <w:t xml:space="preserve">ggplot</w:t>
+      </w:r>
+      <w:r>
+        <w:rPr>
+          <w:rStyle w:val="NormalTok"/>
+        </w:rPr>
+        <w:t xml:space="preserve">(gapminder, </w:t>
+      </w:r>
+      <w:r>
+        <w:rPr>
+          <w:rStyle w:val="KeywordTok"/>
+        </w:rPr>
+        <w:t xml:space="preserve">aes</w:t>
+      </w:r>
+      <w:r>
+        <w:rPr>
+          <w:rStyle w:val="NormalTok"/>
+        </w:rPr>
+        <w:t xml:space="preserve">(</w:t>
+      </w:r>
+      <w:r>
+        <w:rPr>
+          <w:rStyle w:val="DataTypeTok"/>
+        </w:rPr>
+        <w:t xml:space="preserve">x =</w:t>
+      </w:r>
+      <w:r>
+        <w:rPr>
+          <w:rStyle w:val="NormalTok"/>
+        </w:rPr>
+        <w:t xml:space="preserve"> </w:t>
+      </w:r>
+      <w:r>
+        <w:rPr>
+          <w:rStyle w:val="NormalTok"/>
+        </w:rPr>
+        <w:t xml:space="preserve">continent, </w:t>
+      </w:r>
+      <w:r>
+        <w:rPr>
+          <w:rStyle w:val="DataTypeTok"/>
+        </w:rPr>
+        <w:t xml:space="preserve">y =</w:t>
+      </w:r>
+      <w:r>
+        <w:rPr>
+          <w:rStyle w:val="NormalTok"/>
+        </w:rPr>
+        <w:t xml:space="preserve"> </w:t>
+      </w:r>
+      <w:r>
+        <w:rPr>
+          <w:rStyle w:val="NormalTok"/>
+        </w:rPr>
+        <w:t xml:space="preserve">gdpPercap))</w:t>
+      </w:r>
+      <w:r>
+        <w:br w:type="textWrapping"/>
+      </w:r>
+      <w:r>
+        <w:rPr>
+          <w:rStyle w:val="NormalTok"/>
+        </w:rPr>
+        <w:t xml:space="preserve">contXgdp +</w:t>
+      </w:r>
+      <w:r>
+        <w:rPr>
+          <w:rStyle w:val="StringTok"/>
+        </w:rPr>
+        <w:t xml:space="preserve"> </w:t>
+      </w:r>
+      <w:r>
+        <w:rPr>
+          <w:rStyle w:val="KeywordTok"/>
+        </w:rPr>
+        <w:t xml:space="preserve">geom_boxplot</w:t>
+      </w:r>
+      <w:r>
+        <w:rPr>
+          <w:rStyle w:val="NormalTok"/>
+        </w:rPr>
+        <w:t xml:space="preserve">(</w:t>
+      </w:r>
+      <w:r>
+        <w:rPr>
+          <w:rStyle w:val="DataTypeTok"/>
+        </w:rPr>
+        <w:t xml:space="preserve">fill =</w:t>
+      </w:r>
+      <w:r>
+        <w:rPr>
+          <w:rStyle w:val="NormalTok"/>
+        </w:rPr>
+        <w:t xml:space="preserve"> </w:t>
+      </w:r>
+      <w:r>
+        <w:rPr>
+          <w:rStyle w:val="StringTok"/>
+        </w:rPr>
+        <w:t xml:space="preserve">"hotpink"</w:t>
+      </w:r>
+      <w:r>
+        <w:rPr>
+          <w:rStyle w:val="NormalTok"/>
+        </w:rPr>
+        <w:t xml:space="preserve">, </w:t>
+      </w:r>
+      <w:r>
+        <w:rPr>
+          <w:rStyle w:val="DataTypeTok"/>
+        </w:rPr>
+        <w:t xml:space="preserve">colour =</w:t>
+      </w:r>
+      <w:r>
+        <w:rPr>
+          <w:rStyle w:val="NormalTok"/>
+        </w:rPr>
+        <w:t xml:space="preserve"> </w:t>
+      </w:r>
+      <w:r>
+        <w:rPr>
+          <w:rStyle w:val="StringTok"/>
+        </w:rPr>
+        <w:t xml:space="preserve">"yellow"</w:t>
+      </w:r>
+      <w:r>
+        <w:rPr>
+          <w:rStyle w:val="NormalTok"/>
+        </w:rPr>
+        <w:t xml:space="preserve">, </w:t>
+      </w:r>
+      <w:r>
+        <w:rPr>
+          <w:rStyle w:val="DataTypeTok"/>
+        </w:rPr>
+        <w:t xml:space="preserve">outlier.colour =</w:t>
+      </w:r>
+      <w:r>
+        <w:rPr>
+          <w:rStyle w:val="NormalTok"/>
+        </w:rPr>
+        <w:t xml:space="preserve"> </w:t>
+      </w:r>
+      <w:r>
+        <w:rPr>
+          <w:rStyle w:val="StringTok"/>
+        </w:rPr>
+        <w:t xml:space="preserve">"blue"</w:t>
+      </w:r>
+      <w:r>
+        <w:rPr>
+          <w:rStyle w:val="NormalTok"/>
+        </w:rPr>
+        <w:t xml:space="preserve">) +</w:t>
+      </w:r>
+      <w:r>
+        <w:br w:type="textWrapping"/>
+      </w:r>
+      <w:r>
+        <w:rPr>
+          <w:rStyle w:val="StringTok"/>
+        </w:rPr>
+        <w:t xml:space="preserve">  </w:t>
+      </w:r>
+      <w:r>
+        <w:rPr>
+          <w:rStyle w:val="KeywordTok"/>
+        </w:rPr>
+        <w:t xml:space="preserve">geom_jitter</w:t>
+      </w:r>
+      <w:r>
+        <w:rPr>
+          <w:rStyle w:val="NormalTok"/>
+        </w:rPr>
+        <w:t xml:space="preserve">(</w:t>
+      </w:r>
+      <w:r>
+        <w:rPr>
+          <w:rStyle w:val="DataTypeTok"/>
+        </w:rPr>
+        <w:t xml:space="preserve">position =</w:t>
+      </w:r>
+      <w:r>
+        <w:rPr>
+          <w:rStyle w:val="NormalTok"/>
+        </w:rPr>
+        <w:t xml:space="preserve"> </w:t>
+      </w:r>
+      <w:r>
+        <w:rPr>
+          <w:rStyle w:val="KeywordTok"/>
+        </w:rPr>
+        <w:t xml:space="preserve">position_jitter</w:t>
+      </w:r>
+      <w:r>
+        <w:rPr>
+          <w:rStyle w:val="NormalTok"/>
+        </w:rPr>
+        <w:t xml:space="preserve">(</w:t>
+      </w:r>
+      <w:r>
+        <w:rPr>
+          <w:rStyle w:val="DataTypeTok"/>
+        </w:rPr>
+        <w:t xml:space="preserve">width =</w:t>
+      </w:r>
+      <w:r>
+        <w:rPr>
+          <w:rStyle w:val="NormalTok"/>
+        </w:rPr>
+        <w:t xml:space="preserve"> </w:t>
+      </w:r>
+      <w:r>
+        <w:rPr>
+          <w:rStyle w:val="FloatTok"/>
+        </w:rPr>
+        <w:t xml:space="preserve">0.1</w:t>
+      </w:r>
+      <w:r>
+        <w:rPr>
+          <w:rStyle w:val="NormalTok"/>
+        </w:rPr>
+        <w:t xml:space="preserve">, </w:t>
+      </w:r>
+      <w:r>
+        <w:rPr>
+          <w:rStyle w:val="DataTypeTok"/>
+        </w:rPr>
+        <w:t xml:space="preserve">height =</w:t>
+      </w:r>
+      <w:r>
+        <w:rPr>
+          <w:rStyle w:val="NormalTok"/>
+        </w:rPr>
+        <w:t xml:space="preserve"> </w:t>
+      </w:r>
+      <w:r>
+        <w:rPr>
+          <w:rStyle w:val="DecValTok"/>
+        </w:rPr>
+        <w:t xml:space="preserve">0</w:t>
+      </w:r>
+      <w:r>
+        <w:rPr>
+          <w:rStyle w:val="NormalTok"/>
+        </w:rPr>
+        <w:t xml:space="preserve">), </w:t>
+      </w:r>
+      <w:r>
+        <w:rPr>
+          <w:rStyle w:val="DataTypeTok"/>
+        </w:rPr>
+        <w:t xml:space="preserve">alpha =</w:t>
+      </w:r>
+      <w:r>
+        <w:rPr>
+          <w:rStyle w:val="NormalTok"/>
+        </w:rPr>
+        <w:t xml:space="preserve"> </w:t>
+      </w:r>
+      <w:r>
+        <w:rPr>
+          <w:rStyle w:val="DecValTok"/>
+        </w:rPr>
+        <w:t xml:space="preserve">1</w:t>
+      </w:r>
+      <w:r>
+        <w:rPr>
+          <w:rStyle w:val="NormalTok"/>
+        </w:rPr>
+        <w:t xml:space="preserve">/</w:t>
+      </w:r>
+      <w:r>
+        <w:rPr>
+          <w:rStyle w:val="DecValTok"/>
+        </w:rPr>
+        <w:t xml:space="preserve">4</w:t>
+      </w:r>
+      <w:r>
+        <w:rPr>
+          <w:rStyle w:val="NormalTok"/>
+        </w:rPr>
+        <w:t xml:space="preserve">)</w:t>
+      </w:r>
+    </w:p>
+    <w:p>
+      <w:pPr>
+        <w:pStyle w:val="FirstParagraph"/>
+      </w:pPr>
+      <w:r>
+        <w:drawing>
+          <wp:inline>
+            <wp:extent cx="5334000" cy="4267200"/>
+            <wp:effectExtent b="0" l="0" r="0" t="0"/>
+            <wp:docPr descr="" id="1" name="Picture"/>
+            <a:graphic>
+              <a:graphicData uri="http://schemas.openxmlformats.org/drawingml/2006/picture">
+                <pic:pic>
+                  <pic:nvPicPr>
+                    <pic:cNvPr descr="HW_01_files/figure-docx/unnamed-chunk-3-1.png" id="0" name="Picture"/>
+                    <pic:cNvPicPr>
+                      <a:picLocks noChangeArrowheads="1" noChangeAspect="1"/>
+                    </pic:cNvPicPr>
+                  </pic:nvPicPr>
+                  <pic:blipFill>
+                    <a:blip r:embed="rId26"/>
+                    <a:stretch>
+                      <a:fillRect/>
+                    </a:stretch>
+                  </pic:blipFill>
+                  <pic:spPr bwMode="auto">
+                    <a:xfrm>
+                      <a:off x="0" y="0"/>
+                      <a:ext cx="5334000" cy="4267200"/>
+                    </a:xfrm>
+                    <a:prstGeom prst="rect">
+                      <a:avLst/>
+                    </a:prstGeom>
+                    <a:noFill/>
+                    <a:ln w="9525">
+                      <a:noFill/>
+                      <a:headEnd/>
+                      <a:tailEnd/>
+                    </a:ln>
+                  </pic:spPr>
+                </pic:pic>
+              </a:graphicData>
+            </a:graphic>
+          </wp:inline>
+        </w:drawing>
+      </w:r>
+      <w:r>
+        <w:t xml:space="preserve"> </w:t>
+      </w:r>
+      <w:r>
+        <w:t xml:space="preserve">#### Boxplot of Per Capita GDP by Continent</w:t>
+      </w:r>
+    </w:p>
+    <w:p>
+      <w:pPr>
+        <w:pStyle w:val="SourceCode"/>
+      </w:pPr>
+      <w:r>
+        <w:rPr>
+          <w:rStyle w:val="NormalTok"/>
+        </w:rPr>
+        <w:t xml:space="preserve">contXpop &lt;-</w:t>
+      </w:r>
+      <w:r>
+        <w:rPr>
+          <w:rStyle w:val="StringTok"/>
+        </w:rPr>
+        <w:t xml:space="preserve"> </w:t>
+      </w:r>
+      <w:r>
+        <w:rPr>
+          <w:rStyle w:val="KeywordTok"/>
+        </w:rPr>
+        <w:t xml:space="preserve">ggplot</w:t>
+      </w:r>
+      <w:r>
+        <w:rPr>
+          <w:rStyle w:val="NormalTok"/>
+        </w:rPr>
+        <w:t xml:space="preserve">(gapminder, </w:t>
+      </w:r>
+      <w:r>
+        <w:rPr>
+          <w:rStyle w:val="KeywordTok"/>
+        </w:rPr>
+        <w:t xml:space="preserve">aes</w:t>
+      </w:r>
+      <w:r>
+        <w:rPr>
+          <w:rStyle w:val="NormalTok"/>
+        </w:rPr>
+        <w:t xml:space="preserve">(</w:t>
+      </w:r>
+      <w:r>
+        <w:rPr>
+          <w:rStyle w:val="DataTypeTok"/>
+        </w:rPr>
+        <w:t xml:space="preserve">x =</w:t>
+      </w:r>
+      <w:r>
+        <w:rPr>
+          <w:rStyle w:val="NormalTok"/>
+        </w:rPr>
+        <w:t xml:space="preserve"> </w:t>
+      </w:r>
+      <w:r>
+        <w:rPr>
+          <w:rStyle w:val="NormalTok"/>
+        </w:rPr>
+        <w:t xml:space="preserve">continent, </w:t>
+      </w:r>
+      <w:r>
+        <w:rPr>
+          <w:rStyle w:val="DataTypeTok"/>
+        </w:rPr>
+        <w:t xml:space="preserve">y =</w:t>
+      </w:r>
+      <w:r>
+        <w:rPr>
+          <w:rStyle w:val="NormalTok"/>
+        </w:rPr>
+        <w:t xml:space="preserve"> </w:t>
+      </w:r>
+      <w:r>
+        <w:rPr>
+          <w:rStyle w:val="NormalTok"/>
+        </w:rPr>
+        <w:t xml:space="preserve">pop)) </w:t>
+      </w:r>
+      <w:r>
+        <w:br w:type="textWrapping"/>
+      </w:r>
+      <w:r>
+        <w:rPr>
+          <w:rStyle w:val="NormalTok"/>
+        </w:rPr>
+        <w:t xml:space="preserve">contXpop +</w:t>
+      </w:r>
+      <w:r>
+        <w:rPr>
+          <w:rStyle w:val="StringTok"/>
+        </w:rPr>
+        <w:t xml:space="preserve"> </w:t>
+      </w:r>
+      <w:r>
+        <w:rPr>
+          <w:rStyle w:val="KeywordTok"/>
+        </w:rPr>
+        <w:t xml:space="preserve">geom_boxplot</w:t>
+      </w:r>
+      <w:r>
+        <w:rPr>
+          <w:rStyle w:val="NormalTok"/>
+        </w:rPr>
+        <w:t xml:space="preserve">(</w:t>
+      </w:r>
+      <w:r>
+        <w:rPr>
+          <w:rStyle w:val="DataTypeTok"/>
+        </w:rPr>
+        <w:t xml:space="preserve">fill =</w:t>
+      </w:r>
+      <w:r>
+        <w:rPr>
+          <w:rStyle w:val="NormalTok"/>
+        </w:rPr>
+        <w:t xml:space="preserve"> </w:t>
+      </w:r>
+      <w:r>
+        <w:rPr>
+          <w:rStyle w:val="StringTok"/>
+        </w:rPr>
+        <w:t xml:space="preserve">"black"</w:t>
+      </w:r>
+      <w:r>
+        <w:rPr>
+          <w:rStyle w:val="NormalTok"/>
+        </w:rPr>
+        <w:t xml:space="preserve">, </w:t>
+      </w:r>
+      <w:r>
+        <w:rPr>
+          <w:rStyle w:val="DataTypeTok"/>
+        </w:rPr>
+        <w:t xml:space="preserve">colour =</w:t>
+      </w:r>
+      <w:r>
+        <w:rPr>
+          <w:rStyle w:val="NormalTok"/>
+        </w:rPr>
+        <w:t xml:space="preserve"> </w:t>
+      </w:r>
+      <w:r>
+        <w:rPr>
+          <w:rStyle w:val="StringTok"/>
+        </w:rPr>
+        <w:t xml:space="preserve">"red"</w:t>
+      </w:r>
+      <w:r>
+        <w:rPr>
+          <w:rStyle w:val="NormalTok"/>
+        </w:rPr>
+        <w:t xml:space="preserve">, </w:t>
+      </w:r>
+      <w:r>
+        <w:rPr>
+          <w:rStyle w:val="DataTypeTok"/>
+        </w:rPr>
+        <w:t xml:space="preserve">outlier.colour =</w:t>
+      </w:r>
+      <w:r>
+        <w:rPr>
+          <w:rStyle w:val="NormalTok"/>
+        </w:rPr>
+        <w:t xml:space="preserve"> </w:t>
+      </w:r>
+      <w:r>
+        <w:rPr>
+          <w:rStyle w:val="StringTok"/>
+        </w:rPr>
+        <w:t xml:space="preserve">"yellow"</w:t>
+      </w:r>
+      <w:r>
+        <w:rPr>
+          <w:rStyle w:val="NormalTok"/>
+        </w:rPr>
+        <w:t xml:space="preserve">) +</w:t>
+      </w:r>
+      <w:r>
+        <w:br w:type="textWrapping"/>
+      </w:r>
+      <w:r>
+        <w:rPr>
+          <w:rStyle w:val="StringTok"/>
+        </w:rPr>
+        <w:t xml:space="preserve">  </w:t>
+      </w:r>
+      <w:r>
+        <w:rPr>
+          <w:rStyle w:val="KeywordTok"/>
+        </w:rPr>
+        <w:t xml:space="preserve">geom_jitter</w:t>
+      </w:r>
+      <w:r>
+        <w:rPr>
+          <w:rStyle w:val="NormalTok"/>
+        </w:rPr>
+        <w:t xml:space="preserve">(</w:t>
+      </w:r>
+      <w:r>
+        <w:rPr>
+          <w:rStyle w:val="DataTypeTok"/>
+        </w:rPr>
+        <w:t xml:space="preserve">position =</w:t>
+      </w:r>
+      <w:r>
+        <w:rPr>
+          <w:rStyle w:val="NormalTok"/>
+        </w:rPr>
+        <w:t xml:space="preserve"> </w:t>
+      </w:r>
+      <w:r>
+        <w:rPr>
+          <w:rStyle w:val="KeywordTok"/>
+        </w:rPr>
+        <w:t xml:space="preserve">position_jitter</w:t>
+      </w:r>
+      <w:r>
+        <w:rPr>
+          <w:rStyle w:val="NormalTok"/>
+        </w:rPr>
+        <w:t xml:space="preserve">(</w:t>
+      </w:r>
+      <w:r>
+        <w:rPr>
+          <w:rStyle w:val="DataTypeTok"/>
+        </w:rPr>
+        <w:t xml:space="preserve">width =</w:t>
+      </w:r>
+      <w:r>
+        <w:rPr>
+          <w:rStyle w:val="NormalTok"/>
+        </w:rPr>
+        <w:t xml:space="preserve"> </w:t>
+      </w:r>
+      <w:r>
+        <w:rPr>
+          <w:rStyle w:val="FloatTok"/>
+        </w:rPr>
+        <w:t xml:space="preserve">0.1</w:t>
+      </w:r>
+      <w:r>
+        <w:rPr>
+          <w:rStyle w:val="NormalTok"/>
+        </w:rPr>
+        <w:t xml:space="preserve">, </w:t>
+      </w:r>
+      <w:r>
+        <w:rPr>
+          <w:rStyle w:val="DataTypeTok"/>
+        </w:rPr>
+        <w:t xml:space="preserve">height =</w:t>
+      </w:r>
+      <w:r>
+        <w:rPr>
+          <w:rStyle w:val="NormalTok"/>
+        </w:rPr>
+        <w:t xml:space="preserve"> </w:t>
+      </w:r>
+      <w:r>
+        <w:rPr>
+          <w:rStyle w:val="DecValTok"/>
+        </w:rPr>
+        <w:t xml:space="preserve">0</w:t>
+      </w:r>
+      <w:r>
+        <w:rPr>
+          <w:rStyle w:val="NormalTok"/>
+        </w:rPr>
+        <w:t xml:space="preserve">), </w:t>
+      </w:r>
+      <w:r>
+        <w:rPr>
+          <w:rStyle w:val="DataTypeTok"/>
+        </w:rPr>
+        <w:t xml:space="preserve">alpha =</w:t>
+      </w:r>
+      <w:r>
+        <w:rPr>
+          <w:rStyle w:val="NormalTok"/>
+        </w:rPr>
+        <w:t xml:space="preserve"> </w:t>
+      </w:r>
+      <w:r>
+        <w:rPr>
+          <w:rStyle w:val="DecValTok"/>
+        </w:rPr>
+        <w:t xml:space="preserve">1</w:t>
+      </w:r>
+      <w:r>
+        <w:rPr>
+          <w:rStyle w:val="NormalTok"/>
+        </w:rPr>
+        <w:t xml:space="preserve">/</w:t>
+      </w:r>
+      <w:r>
+        <w:rPr>
+          <w:rStyle w:val="DecValTok"/>
+        </w:rPr>
+        <w:t xml:space="preserve">4</w:t>
+      </w:r>
+      <w:r>
+        <w:rPr>
+          <w:rStyle w:val="NormalTok"/>
+        </w:rPr>
+        <w:t xml:space="preserve">)</w:t>
+      </w:r>
+    </w:p>
+    <w:p>
+      <w:pPr>
+        <w:pStyle w:val="FirstParagraph"/>
+      </w:pPr>
+      <w:r>
+        <w:drawing>
+          <wp:inline>
+            <wp:extent cx="5334000" cy="4267200"/>
+            <wp:effectExtent b="0" l="0" r="0" t="0"/>
+            <wp:docPr descr="" id="1" name="Picture"/>
+            <a:graphic>
+              <a:graphicData uri="http://schemas.openxmlformats.org/drawingml/2006/picture">
+                <pic:pic>
+                  <pic:nvPicPr>
+                    <pic:cNvPr descr="HW_01_files/figure-docx/unnamed-chunk-4-1.png" id="0" name="Picture"/>
+                    <pic:cNvPicPr>
+                      <a:picLocks noChangeArrowheads="1" noChangeAspect="1"/>
+                    </pic:cNvPicPr>
+                  </pic:nvPicPr>
+                  <pic:blipFill>
+                    <a:blip r:embed="rId27"/>
+                    <a:stretch>
+                      <a:fillRect/>
+                    </a:stretch>
+                  </pic:blipFill>
+                  <pic:spPr bwMode="auto">
+                    <a:xfrm>
+                      <a:off x="0" y="0"/>
+                      <a:ext cx="5334000" cy="4267200"/>
+                    </a:xfrm>
+                    <a:prstGeom prst="rect">
+                      <a:avLst/>
+                    </a:prstGeom>
+                    <a:noFill/>
+                    <a:ln w="9525">
+                      <a:noFill/>
+                      <a:headEnd/>
+                      <a:tailEnd/>
+                    </a:ln>
+                  </pic:spPr>
+                </pic:pic>
+              </a:graphicData>
+            </a:graphic>
+          </wp:inline>
+        </w:drawing>
+      </w:r>
+      <w:r>
+        <w:t xml:space="preserve"> </w:t>
+      </w:r>
+      <w:r>
+        <w:t xml:space="preserve">#### Boxplot of Population by Continent</w:t>
+      </w:r>
+    </w:p>
+    <w:p>
+      <w:pPr>
+        <w:pStyle w:val="Heading2"/>
+      </w:pPr>
+      <w:bookmarkStart w:id="28" w:name="task-four"/>
+      <w:bookmarkEnd w:id="28"/>
+      <w:r>
+        <w:t xml:space="preserve">Task Four:</w:t>
+      </w:r>
+    </w:p>
+    <w:p>
+      <w:pPr>
+        <w:pStyle w:val="SourceCode"/>
+      </w:pPr>
+      <w:r>
+        <w:rPr>
+          <w:rStyle w:val="NormalTok"/>
+        </w:rPr>
+        <w:t xml:space="preserve">colorful_gap &lt;-</w:t>
+      </w:r>
+      <w:r>
+        <w:br w:type="textWrapping"/>
+      </w:r>
+      <w:r>
+        <w:rPr>
+          <w:rStyle w:val="StringTok"/>
+        </w:rPr>
+        <w:t xml:space="preserve">  </w:t>
+      </w:r>
+      <w:r>
+        <w:rPr>
+          <w:rStyle w:val="KeywordTok"/>
+        </w:rPr>
+        <w:t xml:space="preserve">data.frame</w:t>
+      </w:r>
+      <w:r>
+        <w:rPr>
+          <w:rStyle w:val="NormalTok"/>
+        </w:rPr>
+        <w:t xml:space="preserve">(gapminder,</w:t>
+      </w:r>
+      <w:r>
+        <w:br w:type="textWrapping"/>
+      </w:r>
+      <w:r>
+        <w:rPr>
+          <w:rStyle w:val="NormalTok"/>
+        </w:rPr>
+        <w:t xml:space="preserve"> </w:t>
+      </w:r>
+      <w:r>
+        <w:rPr>
+          <w:rStyle w:val="NormalTok"/>
+        </w:rPr>
+        <w:t xml:space="preserve"> </w:t>
+      </w:r>
+      <w:r>
+        <w:rPr>
+          <w:rStyle w:val="NormalTok"/>
+        </w:rPr>
+        <w:t xml:space="preserve"> </w:t>
+      </w:r>
+      <w:r>
+        <w:rPr>
+          <w:rStyle w:val="NormalTok"/>
+        </w:rPr>
+        <w:t xml:space="preserve"> </w:t>
+      </w:r>
+      <w:r>
+        <w:rPr>
+          <w:rStyle w:val="NormalTok"/>
+        </w:rPr>
+        <w:t xml:space="preserve"> </w:t>
+      </w:r>
+      <w:r>
+        <w:rPr>
+          <w:rStyle w:val="NormalTok"/>
+        </w:rPr>
+        <w:t xml:space="preserve"> </w:t>
+      </w:r>
+      <w:r>
+        <w:rPr>
+          <w:rStyle w:val="NormalTok"/>
+        </w:rPr>
+        <w:t xml:space="preserve"> </w:t>
+      </w:r>
+      <w:r>
+        <w:rPr>
+          <w:rStyle w:val="NormalTok"/>
+        </w:rPr>
+        <w:t xml:space="preserve"> </w:t>
+      </w:r>
+      <w:r>
+        <w:rPr>
+          <w:rStyle w:val="NormalTok"/>
+        </w:rPr>
+        <w:t xml:space="preserve"> </w:t>
+      </w:r>
+      <w:r>
+        <w:rPr>
+          <w:rStyle w:val="NormalTok"/>
+        </w:rPr>
+        <w:t xml:space="preserve"> </w:t>
+      </w:r>
+      <w:r>
+        <w:rPr>
+          <w:rStyle w:val="NormalTok"/>
+        </w:rPr>
+        <w:t xml:space="preserve"> </w:t>
+      </w:r>
+      <w:r>
+        <w:rPr>
+          <w:rStyle w:val="NormalTok"/>
+        </w:rPr>
+        <w:t xml:space="preserve"> </w:t>
+      </w:r>
+      <w:r>
+        <w:rPr>
+          <w:rStyle w:val="NormalTok"/>
+        </w:rPr>
+        <w:t xml:space="preserve"> </w:t>
+      </w:r>
+      <w:r>
+        <w:rPr>
+          <w:rStyle w:val="DataTypeTok"/>
+        </w:rPr>
+        <w:t xml:space="preserve">cc =</w:t>
+      </w:r>
+      <w:r>
+        <w:rPr>
+          <w:rStyle w:val="NormalTok"/>
+        </w:rPr>
+        <w:t xml:space="preserve"> </w:t>
+      </w:r>
+      <w:r>
+        <w:rPr>
+          <w:rStyle w:val="KeywordTok"/>
+        </w:rPr>
+        <w:t xml:space="preserve">I</w:t>
+      </w:r>
+      <w:r>
+        <w:rPr>
+          <w:rStyle w:val="NormalTok"/>
+        </w:rPr>
+        <w:t xml:space="preserve">(country_colors[</w:t>
+      </w:r>
+      <w:r>
+        <w:rPr>
+          <w:rStyle w:val="KeywordTok"/>
+        </w:rPr>
+        <w:t xml:space="preserve">match</w:t>
+      </w:r>
+      <w:r>
+        <w:rPr>
+          <w:rStyle w:val="NormalTok"/>
+        </w:rPr>
+        <w:t xml:space="preserve">(gapminder$country,</w:t>
+      </w:r>
+      <w:r>
+        <w:br w:type="textWrapping"/>
+      </w:r>
+      <w:r>
+        <w:rPr>
+          <w:rStyle w:val="NormalTok"/>
+        </w:rPr>
+        <w:t xml:space="preserve"> </w:t>
+      </w:r>
+      <w:r>
+        <w:rPr>
+          <w:rStyle w:val="NormalTok"/>
+        </w:rPr>
+        <w:t xml:space="preserve"> </w:t>
+      </w:r>
+      <w:r>
+        <w:rPr>
+          <w:rStyle w:val="NormalTok"/>
+        </w:rPr>
+        <w:t xml:space="preserve"> </w:t>
+      </w:r>
+      <w:r>
+        <w:rPr>
+          <w:rStyle w:val="NormalTok"/>
+        </w:rPr>
+        <w:t xml:space="preserve"> </w:t>
+      </w:r>
+      <w:r>
+        <w:rPr>
+          <w:rStyle w:val="NormalTok"/>
+        </w:rPr>
+        <w:t xml:space="preserve"> </w:t>
+      </w:r>
+      <w:r>
+        <w:rPr>
+          <w:rStyle w:val="NormalTok"/>
+        </w:rPr>
+        <w:t xml:space="preserve"> </w:t>
+      </w:r>
+      <w:r>
+        <w:rPr>
+          <w:rStyle w:val="NormalTok"/>
+        </w:rPr>
+        <w:t xml:space="preserve"> </w:t>
+      </w:r>
+      <w:r>
+        <w:rPr>
+          <w:rStyle w:val="NormalTok"/>
+        </w:rPr>
+        <w:t xml:space="preserve"> </w:t>
+      </w:r>
+      <w:r>
+        <w:rPr>
+          <w:rStyle w:val="NormalTok"/>
+        </w:rPr>
+        <w:t xml:space="preserve"> </w:t>
+      </w:r>
+      <w:r>
+        <w:rPr>
+          <w:rStyle w:val="NormalTok"/>
+        </w:rPr>
+        <w:t xml:space="preserve"> </w:t>
+      </w:r>
+      <w:r>
+        <w:rPr>
+          <w:rStyle w:val="NormalTok"/>
+        </w:rPr>
+        <w:t xml:space="preserve"> </w:t>
+      </w:r>
+      <w:r>
+        <w:rPr>
+          <w:rStyle w:val="NormalTok"/>
+        </w:rPr>
+        <w:t xml:space="preserve"> </w:t>
+      </w:r>
+      <w:r>
+        <w:rPr>
+          <w:rStyle w:val="NormalTok"/>
+        </w:rPr>
+        <w:t xml:space="preserve"> </w:t>
+      </w:r>
+      <w:r>
+        <w:rPr>
+          <w:rStyle w:val="NormalTok"/>
+        </w:rPr>
+        <w:t xml:space="preserve"> </w:t>
+      </w:r>
+      <w:r>
+        <w:rPr>
+          <w:rStyle w:val="NormalTok"/>
+        </w:rPr>
+        <w:t xml:space="preserve"> </w:t>
+      </w:r>
+      <w:r>
+        <w:rPr>
+          <w:rStyle w:val="NormalTok"/>
+        </w:rPr>
+        <w:t xml:space="preserve"> </w:t>
+      </w:r>
+      <w:r>
+        <w:rPr>
+          <w:rStyle w:val="NormalTok"/>
+        </w:rPr>
+        <w:t xml:space="preserve"> </w:t>
+      </w:r>
+      <w:r>
+        <w:rPr>
+          <w:rStyle w:val="NormalTok"/>
+        </w:rPr>
+        <w:t xml:space="preserve"> </w:t>
+      </w:r>
+      <w:r>
+        <w:rPr>
+          <w:rStyle w:val="NormalTok"/>
+        </w:rPr>
+        <w:t xml:space="preserve"> </w:t>
+      </w:r>
+      <w:r>
+        <w:rPr>
+          <w:rStyle w:val="NormalTok"/>
+        </w:rPr>
+        <w:t xml:space="preserve"> </w:t>
+      </w:r>
+      <w:r>
+        <w:rPr>
+          <w:rStyle w:val="NormalTok"/>
+        </w:rPr>
+        <w:t xml:space="preserve"> </w:t>
+      </w:r>
+      <w:r>
+        <w:rPr>
+          <w:rStyle w:val="NormalTok"/>
+        </w:rPr>
+        <w:t xml:space="preserve"> </w:t>
+      </w:r>
+      <w:r>
+        <w:rPr>
+          <w:rStyle w:val="NormalTok"/>
+        </w:rPr>
+        <w:t xml:space="preserve"> </w:t>
+      </w:r>
+      <w:r>
+        <w:rPr>
+          <w:rStyle w:val="NormalTok"/>
+        </w:rPr>
+        <w:t xml:space="preserve"> </w:t>
+      </w:r>
+      <w:r>
+        <w:rPr>
+          <w:rStyle w:val="NormalTok"/>
+        </w:rPr>
+        <w:t xml:space="preserve"> </w:t>
+      </w:r>
+      <w:r>
+        <w:rPr>
+          <w:rStyle w:val="NormalTok"/>
+        </w:rPr>
+        <w:t xml:space="preserve"> </w:t>
+      </w:r>
+      <w:r>
+        <w:rPr>
+          <w:rStyle w:val="NormalTok"/>
+        </w:rPr>
+        <w:t xml:space="preserve"> </w:t>
+      </w:r>
+      <w:r>
+        <w:rPr>
+          <w:rStyle w:val="NormalTok"/>
+        </w:rPr>
+        <w:t xml:space="preserve"> </w:t>
+      </w:r>
+      <w:r>
+        <w:rPr>
+          <w:rStyle w:val="NormalTok"/>
+        </w:rPr>
+        <w:t xml:space="preserve"> </w:t>
+      </w:r>
+      <w:r>
+        <w:rPr>
+          <w:rStyle w:val="NormalTok"/>
+        </w:rPr>
+        <w:t xml:space="preserve"> </w:t>
+      </w:r>
+      <w:r>
+        <w:rPr>
+          <w:rStyle w:val="NormalTok"/>
+        </w:rPr>
+        <w:t xml:space="preserve"> </w:t>
+      </w:r>
+      <w:r>
+        <w:rPr>
+          <w:rStyle w:val="NormalTok"/>
+        </w:rPr>
+        <w:t xml:space="preserve"> </w:t>
+      </w:r>
+      <w:r>
+        <w:rPr>
+          <w:rStyle w:val="NormalTok"/>
+        </w:rPr>
+        <w:t xml:space="preserve"> </w:t>
+      </w:r>
+      <w:r>
+        <w:rPr>
+          <w:rStyle w:val="NormalTok"/>
+        </w:rPr>
+        <w:t xml:space="preserve"> </w:t>
+      </w:r>
+      <w:r>
+        <w:rPr>
+          <w:rStyle w:val="NormalTok"/>
+        </w:rPr>
+        <w:t xml:space="preserve"> </w:t>
+      </w:r>
+      <w:r>
+        <w:rPr>
+          <w:rStyle w:val="NormalTok"/>
+        </w:rPr>
+        <w:t xml:space="preserve"> </w:t>
+      </w:r>
+      <w:r>
+        <w:rPr>
+          <w:rStyle w:val="NormalTok"/>
+        </w:rPr>
+        <w:t xml:space="preserve"> </w:t>
+      </w:r>
+      <w:r>
+        <w:rPr>
+          <w:rStyle w:val="NormalTok"/>
+        </w:rPr>
+        <w:t xml:space="preserve"> </w:t>
+      </w:r>
+      <w:r>
+        <w:rPr>
+          <w:rStyle w:val="NormalTok"/>
+        </w:rPr>
+        <w:t xml:space="preserve"> </w:t>
+      </w:r>
+      <w:r>
+        <w:rPr>
+          <w:rStyle w:val="NormalTok"/>
+        </w:rPr>
+        <w:t xml:space="preserve"> </w:t>
+      </w:r>
+      <w:r>
+        <w:rPr>
+          <w:rStyle w:val="NormalTok"/>
+        </w:rPr>
+        <w:t xml:space="preserve"> </w:t>
+      </w:r>
+      <w:r>
+        <w:rPr>
+          <w:rStyle w:val="KeywordTok"/>
+        </w:rPr>
+        <w:t xml:space="preserve">names</w:t>
+      </w:r>
+      <w:r>
+        <w:rPr>
+          <w:rStyle w:val="NormalTok"/>
+        </w:rPr>
+        <w:t xml:space="preserve">(country_colors))]))</w:t>
+      </w:r>
+      <w:r>
+        <w:br w:type="textWrapping"/>
+      </w:r>
+      <w:r>
+        <w:rPr>
+          <w:rStyle w:val="NormalTok"/>
+        </w:rPr>
+        <w:t xml:space="preserve">Continents &lt;-</w:t>
+      </w:r>
+      <w:r>
+        <w:rPr>
+          <w:rStyle w:val="StringTok"/>
+        </w:rPr>
+        <w:t xml:space="preserve"> </w:t>
+      </w:r>
+      <w:r>
+        <w:rPr>
+          <w:rStyle w:val="KeywordTok"/>
+        </w:rPr>
+        <w:t xml:space="preserve">with</w:t>
+      </w:r>
+      <w:r>
+        <w:rPr>
+          <w:rStyle w:val="NormalTok"/>
+        </w:rPr>
+        <w:t xml:space="preserve">(colorful_gap, continent %in%</w:t>
+      </w:r>
+      <w:r>
+        <w:rPr>
+          <w:rStyle w:val="StringTok"/>
+        </w:rPr>
+        <w:t xml:space="preserve"> </w:t>
+      </w:r>
+      <w:r>
+        <w:rPr>
+          <w:rStyle w:val="KeywordTok"/>
+        </w:rPr>
+        <w:t xml:space="preserve">c</w:t>
+      </w:r>
+      <w:r>
+        <w:rPr>
+          <w:rStyle w:val="NormalTok"/>
+        </w:rPr>
+        <w:t xml:space="preserve">(</w:t>
+      </w:r>
+      <w:r>
+        <w:rPr>
+          <w:rStyle w:val="StringTok"/>
+        </w:rPr>
+        <w:t xml:space="preserve">"Americas"</w:t>
+      </w:r>
+      <w:r>
+        <w:rPr>
+          <w:rStyle w:val="NormalTok"/>
+        </w:rPr>
+        <w:t xml:space="preserve">, </w:t>
+      </w:r>
+      <w:r>
+        <w:rPr>
+          <w:rStyle w:val="StringTok"/>
+        </w:rPr>
+        <w:t xml:space="preserve">"Asia"</w:t>
+      </w:r>
+      <w:r>
+        <w:rPr>
+          <w:rStyle w:val="NormalTok"/>
+        </w:rPr>
+        <w:t xml:space="preserve">) &amp;</w:t>
+      </w:r>
+      <w:r>
+        <w:rPr>
+          <w:rStyle w:val="StringTok"/>
+        </w:rPr>
+        <w:t xml:space="preserve"> </w:t>
+      </w:r>
+      <w:r>
+        <w:rPr>
+          <w:rStyle w:val="NormalTok"/>
+        </w:rPr>
+        <w:t xml:space="preserve">year ==</w:t>
+      </w:r>
+      <w:r>
+        <w:rPr>
+          <w:rStyle w:val="StringTok"/>
+        </w:rPr>
+        <w:t xml:space="preserve"> </w:t>
+      </w:r>
+      <w:r>
+        <w:rPr>
+          <w:rStyle w:val="DecValTok"/>
+        </w:rPr>
+        <w:t xml:space="preserve">1992</w:t>
+      </w:r>
+      <w:r>
+        <w:rPr>
+          <w:rStyle w:val="NormalTok"/>
+        </w:rPr>
+        <w:t xml:space="preserve">)</w:t>
+      </w:r>
+      <w:r>
+        <w:br w:type="textWrapping"/>
+      </w:r>
+      <w:r>
+        <w:rPr>
+          <w:rStyle w:val="KeywordTok"/>
+        </w:rPr>
+        <w:t xml:space="preserve">plot</w:t>
+      </w:r>
+      <w:r>
+        <w:rPr>
+          <w:rStyle w:val="NormalTok"/>
+        </w:rPr>
+        <w:t xml:space="preserve">(lifeExp ~</w:t>
+      </w:r>
+      <w:r>
+        <w:rPr>
+          <w:rStyle w:val="StringTok"/>
+        </w:rPr>
+        <w:t xml:space="preserve"> </w:t>
+      </w:r>
+      <w:r>
+        <w:rPr>
+          <w:rStyle w:val="NormalTok"/>
+        </w:rPr>
+        <w:t xml:space="preserve">gdpPercap, colorful_gap, </w:t>
+      </w:r>
+      <w:r>
+        <w:rPr>
+          <w:rStyle w:val="DataTypeTok"/>
+        </w:rPr>
+        <w:t xml:space="preserve">subset =</w:t>
+      </w:r>
+      <w:r>
+        <w:rPr>
+          <w:rStyle w:val="NormalTok"/>
+        </w:rPr>
+        <w:t xml:space="preserve"> </w:t>
+      </w:r>
+      <w:r>
+        <w:rPr>
+          <w:rStyle w:val="NormalTok"/>
+        </w:rPr>
+        <w:t xml:space="preserve">Continents, </w:t>
+      </w:r>
+      <w:r>
+        <w:rPr>
+          <w:rStyle w:val="DataTypeTok"/>
+        </w:rPr>
+        <w:t xml:space="preserve">log =</w:t>
+      </w:r>
+      <w:r>
+        <w:rPr>
+          <w:rStyle w:val="NormalTok"/>
+        </w:rPr>
+        <w:t xml:space="preserve"> </w:t>
+      </w:r>
+      <w:r>
+        <w:rPr>
+          <w:rStyle w:val="StringTok"/>
+        </w:rPr>
+        <w:t xml:space="preserve">"x"</w:t>
+      </w:r>
+      <w:r>
+        <w:rPr>
+          <w:rStyle w:val="NormalTok"/>
+        </w:rPr>
+        <w:t xml:space="preserve">, </w:t>
+      </w:r>
+      <w:r>
+        <w:rPr>
+          <w:rStyle w:val="DataTypeTok"/>
+        </w:rPr>
+        <w:t xml:space="preserve">pch =</w:t>
+      </w:r>
+      <w:r>
+        <w:rPr>
+          <w:rStyle w:val="NormalTok"/>
+        </w:rPr>
+        <w:t xml:space="preserve"> </w:t>
+      </w:r>
+      <w:r>
+        <w:rPr>
+          <w:rStyle w:val="DecValTok"/>
+        </w:rPr>
+        <w:t xml:space="preserve">21</w:t>
+      </w:r>
+      <w:r>
+        <w:rPr>
+          <w:rStyle w:val="NormalTok"/>
+        </w:rPr>
+        <w:t xml:space="preserve">, </w:t>
+      </w:r>
+      <w:r>
+        <w:rPr>
+          <w:rStyle w:val="DataTypeTok"/>
+        </w:rPr>
+        <w:t xml:space="preserve">cex =</w:t>
+      </w:r>
+      <w:r>
+        <w:rPr>
+          <w:rStyle w:val="NormalTok"/>
+        </w:rPr>
+        <w:t xml:space="preserve"> </w:t>
+      </w:r>
+      <w:r>
+        <w:rPr>
+          <w:rStyle w:val="KeywordTok"/>
+        </w:rPr>
+        <w:t xml:space="preserve">sqrt</w:t>
+      </w:r>
+      <w:r>
+        <w:rPr>
+          <w:rStyle w:val="NormalTok"/>
+        </w:rPr>
+        <w:t xml:space="preserve">(colorful_gap$pop[Continents]/pi)/</w:t>
+      </w:r>
+      <w:r>
+        <w:rPr>
+          <w:rStyle w:val="DecValTok"/>
+        </w:rPr>
+        <w:t xml:space="preserve">1500</w:t>
+      </w:r>
+      <w:r>
+        <w:rPr>
+          <w:rStyle w:val="NormalTok"/>
+        </w:rPr>
+        <w:t xml:space="preserve">, </w:t>
+      </w:r>
+      <w:r>
+        <w:rPr>
+          <w:rStyle w:val="DataTypeTok"/>
+        </w:rPr>
+        <w:t xml:space="preserve">bg =</w:t>
+      </w:r>
+      <w:r>
+        <w:rPr>
+          <w:rStyle w:val="NormalTok"/>
+        </w:rPr>
+        <w:t xml:space="preserve"> </w:t>
+      </w:r>
+      <w:r>
+        <w:rPr>
+          <w:rStyle w:val="NormalTok"/>
+        </w:rPr>
+        <w:t xml:space="preserve">colorful_gap$cc[Continents])</w:t>
+      </w:r>
+    </w:p>
+    <w:p>
+      <w:pPr>
+        <w:pStyle w:val="FirstParagraph"/>
+      </w:pPr>
+      <w:r>
+        <w:drawing>
+          <wp:inline>
+            <wp:extent cx="5334000" cy="4267200"/>
+            <wp:effectExtent b="0" l="0" r="0" t="0"/>
+            <wp:docPr descr="" id="1" name="Picture"/>
+            <a:graphic>
+              <a:graphicData uri="http://schemas.openxmlformats.org/drawingml/2006/picture">
+                <pic:pic>
+                  <pic:nvPicPr>
+                    <pic:cNvPr descr="HW_01_files/figure-docx/unnamed-chunk-5-1.png" id="0" name="Picture"/>
+                    <pic:cNvPicPr>
+                      <a:picLocks noChangeArrowheads="1" noChangeAspect="1"/>
+                    </pic:cNvPicPr>
+                  </pic:nvPicPr>
+                  <pic:blipFill>
+                    <a:blip r:embed="rId29"/>
+                    <a:stretch>
+                      <a:fillRect/>
+                    </a:stretch>
+                  </pic:blipFill>
+                  <pic:spPr bwMode="auto">
+                    <a:xfrm>
+                      <a:off x="0" y="0"/>
+                      <a:ext cx="5334000" cy="4267200"/>
+                    </a:xfrm>
+                    <a:prstGeom prst="rect">
+                      <a:avLst/>
+                    </a:prstGeom>
+                    <a:noFill/>
+                    <a:ln w="9525">
+                      <a:noFill/>
+                      <a:headEnd/>
+                      <a:tailEnd/>
+                    </a:ln>
+                  </pic:spPr>
+                </pic:pic>
+              </a:graphicData>
+            </a:graphic>
+          </wp:inline>
+        </w:drawing>
+      </w:r>
+      <w:r>
+        <w:t xml:space="preserve"> </w:t>
+      </w:r>
+      <w:r>
+        <w:t xml:space="preserve">#### Scatterplot of Countries in the Americas &amp; Asia by Life Expectancy and GDP (node size scaled to population) from 1992</w:t>
+      </w:r>
+    </w:p>
     <w:p>
       <w:pPr>
         <w:pStyle w:val="BodyText"/>
@@ -627,15 +2410,18 @@
         <w:rPr>
           <w:b/>
         </w:rPr>
-        <w:t xml:space="preserve">Citation</w:t>
-      </w:r>
-      <w:r>
-        <w:t xml:space="preserve">: Jennifer Bryan (2017). gapminder: Data from Gapminder. R package version 0.3.0.</w:t>
-      </w:r>
-      <w:r>
-        <w:t xml:space="preserve"> </w:t>
-      </w:r>
-      <w:hyperlink r:id="rId24">
+        <w:t xml:space="preserve">References</w:t>
+      </w:r>
+      <w:r>
+        <w:br w:type="textWrapping"/>
+      </w:r>
+      <w:r>
+        <w:t xml:space="preserve">1. Jennifer Bryan (2017). gapminder: Data from Gapminder. R package version 0.3.0.</w:t>
+      </w:r>
+      <w:r>
+        <w:t xml:space="preserve"> </w:t>
+      </w:r>
+      <w:hyperlink r:id="rId30">
         <w:r>
           <w:rPr>
             <w:rStyle w:val="Hyperlink"/>
@@ -752,7 +2538,7 @@
     </w:lvl>
   </w:abstractNum>
   <w:abstractNum w:abstractNumId="990">
-    <w:nsid w:val="a0e46b6c"/>
+    <w:nsid w:val="9983e87d"/>
     <w:multiLevelType w:val="multilevel"/>
     <w:lvl w:ilvl="0">
       <w:numFmt w:val="bullet"/>

</xml_diff>